<commit_message>
Thêm comment cho file word
</commit_message>
<xml_diff>
--- a/Cau2_AppMayTinhChoBe/Cau2_AppMayTinhChoBe.docx
+++ b/Cau2_AppMayTinhChoBe/Cau2_AppMayTinhChoBe.docx
@@ -17,6 +17,65 @@
           <w:szCs w:val="26"/>
         </w:rPr>
         <w:t>Giao diện máy tính cho bé:</w:t>
+      </w:r>
+    </w:p>
+    <w:p>
+      <w:pPr>
+        <w:rPr>
+          <w:rFonts w:ascii="Times New Roman" w:hAnsi="Times New Roman" w:cs="Times New Roman"/>
+          <w:sz w:val="26"/>
+          <w:szCs w:val="26"/>
+        </w:rPr>
+      </w:pPr>
+      <w:r>
+        <w:rPr>
+          <w:rFonts w:ascii="Times New Roman" w:hAnsi="Times New Roman" w:cs="Times New Roman"/>
+          <w:sz w:val="26"/>
+          <w:szCs w:val="26"/>
+        </w:rPr>
+        <w:t>+ Giao diện có thể thực hiện các phép toán cộng trừ nhân chia đơn giản.</w:t>
+      </w:r>
+    </w:p>
+    <w:p>
+      <w:pPr>
+        <w:rPr>
+          <w:rFonts w:ascii="Times New Roman" w:hAnsi="Times New Roman" w:cs="Times New Roman"/>
+          <w:sz w:val="26"/>
+          <w:szCs w:val="26"/>
+        </w:rPr>
+      </w:pPr>
+      <w:r>
+        <w:rPr>
+          <w:rFonts w:ascii="Times New Roman" w:hAnsi="Times New Roman" w:cs="Times New Roman"/>
+          <w:sz w:val="26"/>
+          <w:szCs w:val="26"/>
+        </w:rPr>
+        <w:t>+ Bạn có thể tự nhập cho mình số thứ nhất và số thứ hai.</w:t>
+      </w:r>
+    </w:p>
+    <w:p>
+      <w:pPr>
+        <w:rPr>
+          <w:rFonts w:ascii="Times New Roman" w:hAnsi="Times New Roman" w:cs="Times New Roman"/>
+          <w:sz w:val="26"/>
+          <w:szCs w:val="26"/>
+        </w:rPr>
+      </w:pPr>
+      <w:r>
+        <w:rPr>
+          <w:rFonts w:ascii="Times New Roman" w:hAnsi="Times New Roman" w:cs="Times New Roman"/>
+          <w:sz w:val="26"/>
+          <w:szCs w:val="26"/>
+        </w:rPr>
+        <w:t>+ Bạn có thể sử dụng nút Tạo số ngẫu nhiên để tạo ngẫu nhiên số thứ nhất và số thứ hai ( ngẫu nhiên từ 1 – 10)</w:t>
+      </w:r>
+      <w:r>
+        <w:rPr>
+          <w:rFonts w:ascii="Times New Roman" w:hAnsi="Times New Roman" w:cs="Times New Roman"/>
+          <w:sz w:val="26"/>
+          <w:szCs w:val="26"/>
+        </w:rPr>
+        <w:t>.</w:t>
       </w:r>
     </w:p>
     <w:p>
@@ -197,7 +256,6 @@
           <w:sz w:val="26"/>
           <w:szCs w:val="26"/>
         </w:rPr>
-        <w:lastRenderedPageBreak/>
         <w:t>Kết quả sau khi tính:</w:t>
       </w:r>
     </w:p>

</xml_diff>